<commit_message>
agregado los resultados de encuesta
</commit_message>
<xml_diff>
--- a/documentos/capitulos/indice figuras.docx
+++ b/documentos/capitulos/indice figuras.docx
@@ -51,43 +51,37 @@
         <w:t>Figura 2.1: Arquitectura Cliente / Servidor</w:t>
       </w:r>
       <w:r>
+        <w:t>……………………………………………………………</w:t>
+      </w:r>
+      <w:r>
+        <w:t>10</w:t>
+      </w:r>
+    </w:p>
+    <w:p>
+      <w:pPr>
+        <w:spacing w:line="360" w:lineRule="auto"/>
+      </w:pPr>
+      <w:r>
+        <w:t>Figura 2.2: Separación de funciones en arquitectura cliente servidor</w:t>
+      </w:r>
+      <w:r>
+        <w:t>…………………………….</w:t>
+      </w:r>
+      <w:r>
+        <w:t>10</w:t>
+      </w:r>
+    </w:p>
+    <w:p>
+      <w:pPr>
+        <w:spacing w:line="360" w:lineRule="auto"/>
+      </w:pPr>
+      <w:r>
+        <w:t>Figura 2.3: Relación entre los elementos de un sistema web</w:t>
+      </w:r>
+      <w:r>
         <w:t>………………………………………</w:t>
       </w:r>
       <w:r>
-        <w:t>……………………</w:t>
-      </w:r>
-      <w:r>
-        <w:t>10</w:t>
-      </w:r>
-    </w:p>
-    <w:p>
-      <w:pPr>
-        <w:spacing w:line="360" w:lineRule="auto"/>
-      </w:pPr>
-      <w:r>
-        <w:t>Figura 2.2: Separación de funciones en arquitectura cliente servidor</w:t>
-      </w:r>
-      <w:r>
-        <w:t>……………………………</w:t>
-      </w:r>
-      <w:r>
-        <w:t>.</w:t>
-      </w:r>
-      <w:r>
-        <w:t>10</w:t>
-      </w:r>
-    </w:p>
-    <w:p>
-      <w:pPr>
-        <w:spacing w:line="360" w:lineRule="auto"/>
-      </w:pPr>
-      <w:r>
-        <w:t>Figura 2.3: Relación entre los elementos de un sistema web</w:t>
-      </w:r>
-      <w:r>
-        <w:t>………………………………………</w:t>
-      </w:r>
-      <w:r>
         <w:t>12</w:t>
       </w:r>
     </w:p>
@@ -99,10 +93,7 @@
         <w:t>Figura 2.4: Capas de computación en la nube</w:t>
       </w:r>
       <w:r>
-        <w:t>………………………………………</w:t>
-      </w:r>
-      <w:r>
-        <w:t>……………….</w:t>
+        <w:t>……………………………………………………….</w:t>
       </w:r>
       <w:r>
         <w:t>15</w:t>
@@ -113,462 +104,416 @@
         <w:spacing w:line="360" w:lineRule="auto"/>
       </w:pPr>
       <w:r>
-        <w:t>Figura 2.5: Responsabilidades de la base de datos, servidor y cliente en una aplicación web tradicional y una aplicación de una sola página (SPA)</w:t>
-      </w:r>
-      <w:r>
-        <w:t xml:space="preserve"> </w:t>
-      </w:r>
-      <w:r>
-        <w:t>………………………………………</w:t>
-      </w:r>
-      <w:r>
-        <w:t>……..</w:t>
-      </w:r>
-      <w:r>
-        <w:t>18</w:t>
-      </w:r>
-    </w:p>
-    <w:p>
-      <w:pPr>
-        <w:spacing w:line="360" w:lineRule="auto"/>
-      </w:pPr>
-      <w:r>
-        <w:t>Figura 2.6: Funcionamiento de un SPA, realizando peticiones asíncronas</w:t>
-      </w:r>
-      <w:r>
-        <w:t>……………………</w:t>
-      </w:r>
-      <w:r>
-        <w:t>….</w:t>
-      </w:r>
-      <w:r>
-        <w:t>18</w:t>
-      </w:r>
-    </w:p>
-    <w:p>
-      <w:pPr>
-        <w:spacing w:line="360" w:lineRule="auto"/>
-      </w:pPr>
-      <w:r>
-        <w:t>Figura 3.1: Funcionamiento del patrón MVC en Angular JS</w:t>
-      </w:r>
-      <w:r>
-        <w:t>………………………………………</w:t>
-      </w:r>
-      <w:r>
-        <w:t>..</w:t>
-      </w:r>
-      <w:r>
-        <w:t>21</w:t>
-      </w:r>
-    </w:p>
-    <w:p>
-      <w:pPr>
-        <w:spacing w:line="360" w:lineRule="auto"/>
-      </w:pPr>
-      <w:r>
-        <w:t>Figura 3.2: Funcionamiento del doble enlace de datos en Angular JS</w:t>
-      </w:r>
-      <w:r>
-        <w:t>……………</w:t>
-      </w:r>
-      <w:r>
-        <w:t>………………</w:t>
-      </w:r>
-      <w:r>
-        <w:t>22</w:t>
-      </w:r>
-    </w:p>
-    <w:p>
-      <w:pPr>
-        <w:spacing w:line="360" w:lineRule="auto"/>
-      </w:pPr>
-      <w:r>
-        <w:t xml:space="preserve">Figura 3.3: Funcionamiento del patrón MVC en </w:t>
-      </w:r>
-      <w:proofErr w:type="spellStart"/>
-      <w:r>
-        <w:t>Codeigniter</w:t>
-      </w:r>
-      <w:proofErr w:type="spellEnd"/>
-      <w:r>
-        <w:t>………………………………………</w:t>
-      </w:r>
-      <w:r>
-        <w:t>23</w:t>
-      </w:r>
-    </w:p>
-    <w:p>
-      <w:pPr>
-        <w:spacing w:line="360" w:lineRule="auto"/>
-      </w:pPr>
-      <w:r>
-        <w:t xml:space="preserve">Figura 3.4: Diseño web adaptable con </w:t>
-      </w:r>
-      <w:proofErr w:type="spellStart"/>
-      <w:r>
-        <w:t>Bootstrap</w:t>
-      </w:r>
-      <w:proofErr w:type="spellEnd"/>
-      <w:r>
-        <w:t>………………………………………</w:t>
-      </w:r>
-      <w:r>
-        <w:t>……………</w:t>
-      </w:r>
-      <w:r>
-        <w:t>24</w:t>
-      </w:r>
-    </w:p>
-    <w:p>
-      <w:pPr>
-        <w:spacing w:line="360" w:lineRule="auto"/>
-      </w:pPr>
-      <w:r>
-        <w:t>Figura 4.1: Ciclo de vida de una instalación deportivo</w:t>
-      </w:r>
-      <w:r>
-        <w:t>………………………………………</w:t>
-      </w:r>
-      <w:r>
-        <w:t>……...</w:t>
-      </w:r>
-      <w:r>
-        <w:t>28</w:t>
-      </w:r>
-    </w:p>
-    <w:p>
-      <w:pPr>
-        <w:spacing w:line="360" w:lineRule="auto"/>
-      </w:pPr>
-      <w:r>
-        <w:t>Figura 4.2: Planilla de horarios por campo deportivo</w:t>
-      </w:r>
-      <w:r>
-        <w:t>………………………………………</w:t>
-      </w:r>
-      <w:r>
-        <w:t>……….</w:t>
-      </w:r>
-      <w:r>
-        <w:t>.</w:t>
-      </w:r>
-      <w:r>
-        <w:t>32</w:t>
-      </w:r>
-    </w:p>
-    <w:p>
-      <w:pPr>
-        <w:spacing w:line="360" w:lineRule="auto"/>
-      </w:pPr>
-      <w:r>
-        <w:t>Figura 4.3: Diagrama de flujo para el registro de una campo deportivo</w:t>
-      </w:r>
-      <w:r>
-        <w:t>…………………</w:t>
-      </w:r>
-      <w:r>
-        <w:t>……….</w:t>
-      </w:r>
-      <w:r>
-        <w:t>.</w:t>
-      </w:r>
-      <w:r>
-        <w:t>33</w:t>
-      </w:r>
-    </w:p>
-    <w:p>
-      <w:pPr>
-        <w:spacing w:line="360" w:lineRule="auto"/>
-      </w:pPr>
-      <w:r>
-        <w:t>Figura 4.4: Di</w:t>
-      </w:r>
-      <w:r>
-        <w:t>agrama de flujo para una reserva</w:t>
-      </w:r>
-      <w:r>
-        <w:t>………………………………………</w:t>
-      </w:r>
-      <w:r>
-        <w:t>……………..</w:t>
-      </w:r>
-      <w:r>
-        <w:t>.</w:t>
-      </w:r>
-      <w:r>
-        <w:t>35</w:t>
-      </w:r>
-    </w:p>
-    <w:p>
-      <w:pPr>
-        <w:spacing w:line="360" w:lineRule="auto"/>
-      </w:pPr>
-      <w:r>
-        <w:t>Figura 4.5: Proceso para realizar una reserva por días de mantenimiento</w:t>
-      </w:r>
-      <w:r>
-        <w:t>……………………</w:t>
-      </w:r>
-      <w:r>
-        <w:t>…</w:t>
-      </w:r>
-      <w:r>
-        <w:t>.</w:t>
-      </w:r>
-      <w:r>
-        <w:t>37</w:t>
-      </w:r>
-    </w:p>
-    <w:p>
-      <w:pPr>
-        <w:spacing w:line="360" w:lineRule="auto"/>
-      </w:pPr>
-      <w:r>
-        <w:t>Figura 6.1: Diseño inicial de la base de datos</w:t>
-      </w:r>
-      <w:r>
-        <w:t>………………………………………</w:t>
-      </w:r>
-      <w:r>
-        <w:t>……………….</w:t>
-      </w:r>
-      <w:r>
-        <w:t>.</w:t>
-      </w:r>
-      <w:r>
-        <w:t>55</w:t>
-      </w:r>
-    </w:p>
-    <w:p>
-      <w:pPr>
-        <w:spacing w:line="360" w:lineRule="auto"/>
-      </w:pPr>
-      <w:r>
-        <w:t>Figura 6.2: Diseño de la página de inicio para dispositivos grandes</w:t>
-      </w:r>
-      <w:r>
-        <w:t>………………</w:t>
-      </w:r>
-      <w:r>
-        <w:t>……………</w:t>
-      </w:r>
-      <w:r>
-        <w:t>…</w:t>
-      </w:r>
-      <w:r>
-        <w:t>56</w:t>
-      </w:r>
-    </w:p>
-    <w:p>
-      <w:pPr>
-        <w:spacing w:line="360" w:lineRule="auto"/>
-      </w:pPr>
-      <w:r>
-        <w:t>Figura 6.3: Diseño de la página inicial para dispositivos pequeños</w:t>
-      </w:r>
-      <w:r>
-        <w:t>……………………………</w:t>
-      </w:r>
-      <w:r>
-        <w:t>…</w:t>
-      </w:r>
-      <w:r>
-        <w:t>.</w:t>
-      </w:r>
-      <w:r>
-        <w:t>56</w:t>
-      </w:r>
-    </w:p>
-    <w:p>
-      <w:pPr>
-        <w:spacing w:line="360" w:lineRule="auto"/>
-      </w:pPr>
-      <w:r>
-        <w:t>Figura 6.4: Diseño de los formularios del sistema para dispositivos grandes</w:t>
-      </w:r>
-      <w:r>
-        <w:t>…………………</w:t>
-      </w:r>
-      <w:r>
-        <w:t>...</w:t>
-      </w:r>
-      <w:r>
-        <w:t>.</w:t>
-      </w:r>
-      <w:r>
-        <w:t>57</w:t>
-      </w:r>
-    </w:p>
-    <w:p>
-      <w:pPr>
-        <w:spacing w:line="360" w:lineRule="auto"/>
-      </w:pPr>
-      <w:r>
-        <w:t>Figura 6.5: Diseño de los formularios del sistema para dispositivos pequeños</w:t>
-      </w:r>
-      <w:r>
-        <w:t>…………………</w:t>
-      </w:r>
-      <w:r>
-        <w:t>.</w:t>
-      </w:r>
-      <w:r>
-        <w:t>57</w:t>
-      </w:r>
-    </w:p>
-    <w:p>
-      <w:pPr>
-        <w:spacing w:line="360" w:lineRule="auto"/>
-      </w:pPr>
-      <w:r>
-        <w:t xml:space="preserve">Figura 6.6: Grafico </w:t>
-      </w:r>
-      <w:proofErr w:type="spellStart"/>
-      <w:r>
-        <w:t>Burndown</w:t>
-      </w:r>
-      <w:proofErr w:type="spellEnd"/>
-      <w:r>
-        <w:t xml:space="preserve"> primera iteración (Elaboración propia, 2015)</w:t>
-      </w:r>
-      <w:r>
-        <w:t>……………………</w:t>
-      </w:r>
-      <w:r>
-        <w:t>.</w:t>
-      </w:r>
-      <w:r>
-        <w:t>.</w:t>
-      </w:r>
-      <w:r>
-        <w:t>60</w:t>
-      </w:r>
-    </w:p>
-    <w:p>
-      <w:pPr>
-        <w:spacing w:line="360" w:lineRule="auto"/>
-      </w:pPr>
-      <w:r>
-        <w:t>Figura 7.1: Diseño de la base de datos (Elaboración propia, 2016)</w:t>
-      </w:r>
-      <w:r>
-        <w:t>…………………………</w:t>
-      </w:r>
-      <w:r>
-        <w:t>……</w:t>
-      </w:r>
-      <w:r>
-        <w:t>.</w:t>
-      </w:r>
-      <w:r>
-        <w:t>62</w:t>
-      </w:r>
-    </w:p>
-    <w:p>
-      <w:pPr>
-        <w:spacing w:line="360" w:lineRule="auto"/>
-      </w:pPr>
-      <w:r>
-        <w:t>Figura 7.2: Diseño de la interfaz de administrador para dispositivos grandes</w:t>
-      </w:r>
-      <w:r>
-        <w:t>…………………</w:t>
-      </w:r>
-      <w:r>
-        <w:t>…</w:t>
-      </w:r>
-      <w:r>
-        <w:t>63</w:t>
-      </w:r>
-    </w:p>
-    <w:p>
-      <w:pPr>
-        <w:spacing w:line="360" w:lineRule="auto"/>
-      </w:pPr>
-      <w:r>
-        <w:t>Figura 7.3: Diseño de la interfaz de administrador para dispositivos pequeños</w:t>
-      </w:r>
-      <w:r>
-        <w:t>………………</w:t>
-      </w:r>
-      <w:r>
-        <w:t>…</w:t>
-      </w:r>
-      <w:r>
-        <w:t>63</w:t>
-      </w:r>
-    </w:p>
-    <w:p>
-      <w:pPr>
-        <w:spacing w:line="360" w:lineRule="auto"/>
-      </w:pPr>
-      <w:r>
-        <w:t>Figura 7.4: Diseño fluido de la interfaz de la planilla para reservas</w:t>
-      </w:r>
-      <w:r>
-        <w:t>…………</w:t>
-      </w:r>
-      <w:r>
-        <w:t>……………………</w:t>
-      </w:r>
-      <w:r>
-        <w:t>.</w:t>
-      </w:r>
-      <w:r>
-        <w:t>64</w:t>
-      </w:r>
-    </w:p>
-    <w:p>
-      <w:pPr>
-        <w:spacing w:line="360" w:lineRule="auto"/>
-      </w:pPr>
-      <w:r>
-        <w:t xml:space="preserve">Figura 7.5: Grafico </w:t>
-      </w:r>
-      <w:proofErr w:type="spellStart"/>
-      <w:r>
-        <w:t>Burndown</w:t>
-      </w:r>
-      <w:proofErr w:type="spellEnd"/>
-      <w:r>
-        <w:t>, segunda iteración</w:t>
-      </w:r>
-      <w:r>
-        <w:t>………………………………………</w:t>
-      </w:r>
-      <w:r>
-        <w:t>…………</w:t>
-      </w:r>
-      <w:r>
-        <w:t>…</w:t>
-      </w:r>
-      <w:r>
-        <w:t>68</w:t>
-      </w:r>
-      <w:r>
-        <w:t xml:space="preserve"> </w:t>
-      </w:r>
-    </w:p>
-    <w:p>
-      <w:pPr>
-        <w:spacing w:line="360" w:lineRule="auto"/>
-      </w:pPr>
-      <w:r>
-        <w:t>Figura 8.1: Diseño de la base de datos para la tercera iteración</w:t>
-      </w:r>
-      <w:r>
-        <w:t>…………</w:t>
-      </w:r>
-      <w:r>
-        <w:t>……………………….</w:t>
-      </w:r>
-      <w:r>
-        <w:t>.</w:t>
+        <w:t xml:space="preserve">Figura 2.5: Responsabilidades de la base de </w:t>
       </w:r>
       <w:bookmarkStart w:id="0" w:name="_GoBack"/>
       <w:bookmarkEnd w:id="0"/>
       <w:r>
+        <w:t xml:space="preserve">datos, servidor y cliente en una aplicación </w:t>
+      </w:r>
+    </w:p>
+    <w:p>
+      <w:pPr>
+        <w:spacing w:line="360" w:lineRule="auto"/>
+      </w:pPr>
+      <w:r>
+        <w:t xml:space="preserve">web tradicional y una </w:t>
+      </w:r>
+      <w:r>
+        <w:t>SPA</w:t>
+      </w:r>
+      <w:r>
+        <w:t xml:space="preserve"> </w:t>
+      </w:r>
+      <w:r>
+        <w:t>…………………………………………….............................................</w:t>
+      </w:r>
+      <w:r>
+        <w:t>18</w:t>
+      </w:r>
+    </w:p>
+    <w:p>
+      <w:pPr>
+        <w:spacing w:line="360" w:lineRule="auto"/>
+      </w:pPr>
+      <w:r>
+        <w:t>Figura 2.6: Funcionamiento de un SPA, realizando peticiones asíncronas</w:t>
+      </w:r>
+      <w:r>
+        <w:t>……………………….</w:t>
+      </w:r>
+      <w:r>
+        <w:t>18</w:t>
+      </w:r>
+    </w:p>
+    <w:p>
+      <w:pPr>
+        <w:spacing w:line="360" w:lineRule="auto"/>
+      </w:pPr>
+      <w:r>
+        <w:t>Figura 3.1: Funcionamiento del patrón MVC en Angular JS</w:t>
+      </w:r>
+      <w:r>
+        <w:t>………………………………………..</w:t>
+      </w:r>
+      <w:r>
+        <w:t>21</w:t>
+      </w:r>
+    </w:p>
+    <w:p>
+      <w:pPr>
+        <w:spacing w:line="360" w:lineRule="auto"/>
+      </w:pPr>
+      <w:r>
+        <w:t>Figura 3.2: Funcionamiento del doble enlace de datos en Angular JS</w:t>
+      </w:r>
+      <w:r>
+        <w:t>……………………………</w:t>
+      </w:r>
+      <w:r>
+        <w:t>22</w:t>
+      </w:r>
+    </w:p>
+    <w:p>
+      <w:pPr>
+        <w:spacing w:line="360" w:lineRule="auto"/>
+      </w:pPr>
+      <w:r>
+        <w:t xml:space="preserve">Figura 3.3: Funcionamiento del patrón MVC en </w:t>
+      </w:r>
+      <w:proofErr w:type="spellStart"/>
+      <w:r>
+        <w:t>Codeigniter</w:t>
+      </w:r>
+      <w:proofErr w:type="spellEnd"/>
+      <w:r>
+        <w:t>………………………………………</w:t>
+      </w:r>
+      <w:r>
+        <w:t>23</w:t>
+      </w:r>
+    </w:p>
+    <w:p>
+      <w:pPr>
+        <w:spacing w:line="360" w:lineRule="auto"/>
+      </w:pPr>
+      <w:r>
+        <w:t xml:space="preserve">Figura 3.4: Diseño web adaptable con </w:t>
+      </w:r>
+      <w:proofErr w:type="spellStart"/>
+      <w:r>
+        <w:t>Bootstrap</w:t>
+      </w:r>
+      <w:proofErr w:type="spellEnd"/>
+      <w:r>
+        <w:t>……………………………………………………</w:t>
+      </w:r>
+      <w:r>
+        <w:t>24</w:t>
+      </w:r>
+    </w:p>
+    <w:p>
+      <w:pPr>
+        <w:spacing w:line="360" w:lineRule="auto"/>
+      </w:pPr>
+      <w:r>
+        <w:t>Figura 4.1: Ciclo de vida de una instalación deportivo</w:t>
+      </w:r>
+      <w:r>
+        <w:t>……………………………………………...</w:t>
+      </w:r>
+      <w:r>
+        <w:t>28</w:t>
+      </w:r>
+    </w:p>
+    <w:p>
+      <w:pPr>
+        <w:spacing w:line="360" w:lineRule="auto"/>
+      </w:pPr>
+      <w:r>
+        <w:t>Figura 4.2: Planilla de horarios por campo deportivo</w:t>
+      </w:r>
+      <w:r>
+        <w:t>……………………………………………….</w:t>
+      </w:r>
+      <w:r>
+        <w:t>.</w:t>
+      </w:r>
+      <w:r>
+        <w:t>32</w:t>
+      </w:r>
+    </w:p>
+    <w:p>
+      <w:pPr>
+        <w:spacing w:line="360" w:lineRule="auto"/>
+      </w:pPr>
+      <w:r>
+        <w:t>Figura 4.3: Diagrama de flujo para el registro de una campo deportivo</w:t>
+      </w:r>
+      <w:r>
+        <w:t>………………………….</w:t>
+      </w:r>
+      <w:r>
+        <w:t>.</w:t>
+      </w:r>
+      <w:r>
+        <w:t>33</w:t>
+      </w:r>
+    </w:p>
+    <w:p>
+      <w:pPr>
+        <w:spacing w:line="360" w:lineRule="auto"/>
+      </w:pPr>
+      <w:r>
+        <w:t>Figura 4.4: Di</w:t>
+      </w:r>
+      <w:r>
+        <w:t>agrama de flujo para una reserva……………………………………………………..</w:t>
+      </w:r>
+      <w:r>
+        <w:t>.</w:t>
+      </w:r>
+      <w:r>
+        <w:t>35</w:t>
+      </w:r>
+    </w:p>
+    <w:p>
+      <w:pPr>
+        <w:spacing w:line="360" w:lineRule="auto"/>
+      </w:pPr>
+      <w:r>
+        <w:t>Figura 4.5: Proceso para realizar una reserva por días de mantenimiento</w:t>
+      </w:r>
+      <w:r>
+        <w:t>………………………</w:t>
+      </w:r>
+      <w:r>
+        <w:t>.</w:t>
+      </w:r>
+      <w:r>
+        <w:t>37</w:t>
+      </w:r>
+    </w:p>
+    <w:p>
+      <w:pPr>
+        <w:spacing w:line="360" w:lineRule="auto"/>
+      </w:pPr>
+      <w:r>
+        <w:t>Figura 6.1: Diseño inicial de la base de datos</w:t>
+      </w:r>
+      <w:r>
+        <w:t>……………………………………………………….</w:t>
+      </w:r>
+      <w:r>
+        <w:t>.</w:t>
+      </w:r>
+      <w:r>
+        <w:t>55</w:t>
+      </w:r>
+    </w:p>
+    <w:p>
+      <w:pPr>
+        <w:spacing w:line="360" w:lineRule="auto"/>
+      </w:pPr>
+      <w:r>
+        <w:t>Figura 6.2: Diseño de la página de inicio para dispositivos grandes</w:t>
+      </w:r>
+      <w:r>
+        <w:t>……………………………</w:t>
+      </w:r>
+      <w:r>
+        <w:t>…</w:t>
+      </w:r>
+      <w:r>
+        <w:t>56</w:t>
+      </w:r>
+    </w:p>
+    <w:p>
+      <w:pPr>
+        <w:spacing w:line="360" w:lineRule="auto"/>
+      </w:pPr>
+      <w:r>
+        <w:t>Figura 6.3: Diseño de la página inicial para dispositivos pequeños</w:t>
+      </w:r>
+      <w:r>
+        <w:t>………………………………</w:t>
+      </w:r>
+      <w:r>
+        <w:t>.</w:t>
+      </w:r>
+      <w:r>
+        <w:t>56</w:t>
+      </w:r>
+    </w:p>
+    <w:p>
+      <w:pPr>
+        <w:spacing w:line="360" w:lineRule="auto"/>
+      </w:pPr>
+      <w:r>
+        <w:t>Figura 6.4: Diseño de los formularios del sistema para dispositivos grandes</w:t>
+      </w:r>
+      <w:r>
+        <w:t>…………………...</w:t>
+      </w:r>
+      <w:r>
+        <w:t>.</w:t>
+      </w:r>
+      <w:r>
+        <w:t>57</w:t>
+      </w:r>
+    </w:p>
+    <w:p>
+      <w:pPr>
+        <w:spacing w:line="360" w:lineRule="auto"/>
+      </w:pPr>
+      <w:r>
+        <w:t>Figura 6.5: Diseño de los formularios del sistema para dispositivos pequeños</w:t>
+      </w:r>
+      <w:r>
+        <w:t>…………………</w:t>
+      </w:r>
+      <w:r>
+        <w:t>.</w:t>
+      </w:r>
+      <w:r>
+        <w:t>57</w:t>
+      </w:r>
+    </w:p>
+    <w:p>
+      <w:pPr>
+        <w:spacing w:line="360" w:lineRule="auto"/>
+      </w:pPr>
+      <w:r>
+        <w:t xml:space="preserve">Figura 6.6: Grafico </w:t>
+      </w:r>
+      <w:proofErr w:type="spellStart"/>
+      <w:r>
+        <w:t>Burndown</w:t>
+      </w:r>
+      <w:proofErr w:type="spellEnd"/>
+      <w:r>
+        <w:t xml:space="preserve"> primera iteración (Elaboración propia, 2015)</w:t>
+      </w:r>
+      <w:r>
+        <w:t>…………………….</w:t>
+      </w:r>
+      <w:r>
+        <w:t>.</w:t>
+      </w:r>
+      <w:r>
+        <w:t>60</w:t>
+      </w:r>
+    </w:p>
+    <w:p>
+      <w:pPr>
+        <w:spacing w:line="360" w:lineRule="auto"/>
+      </w:pPr>
+      <w:r>
+        <w:t>Figura 7.1: Diseño de la base de datos (Elaboración propia, 2016)</w:t>
+      </w:r>
+      <w:r>
+        <w:t>………………………………</w:t>
+      </w:r>
+      <w:r>
+        <w:t>.</w:t>
+      </w:r>
+      <w:r>
+        <w:t>62</w:t>
+      </w:r>
+    </w:p>
+    <w:p>
+      <w:pPr>
+        <w:spacing w:line="360" w:lineRule="auto"/>
+      </w:pPr>
+      <w:r>
+        <w:t>Figura 7.2: Diseño de la interfaz de administrador para dispositivos grandes</w:t>
+      </w:r>
+      <w:r>
+        <w:t>…………………</w:t>
+      </w:r>
+      <w:r>
+        <w:t>…</w:t>
+      </w:r>
+      <w:r>
+        <w:t>63</w:t>
+      </w:r>
+    </w:p>
+    <w:p>
+      <w:pPr>
+        <w:spacing w:line="360" w:lineRule="auto"/>
+      </w:pPr>
+      <w:r>
+        <w:t>Figura 7.3: Diseño de la interfaz de administrador para dispositivos pequeños</w:t>
+      </w:r>
+      <w:r>
+        <w:t>………………</w:t>
+      </w:r>
+      <w:r>
+        <w:t>…</w:t>
+      </w:r>
+      <w:r>
+        <w:t>63</w:t>
+      </w:r>
+    </w:p>
+    <w:p>
+      <w:pPr>
+        <w:spacing w:line="360" w:lineRule="auto"/>
+      </w:pPr>
+      <w:r>
+        <w:t>Figura 7.4: Diseño fluido de la interfaz de la planilla para reservas</w:t>
+      </w:r>
+      <w:r>
+        <w:t>………………………………</w:t>
+      </w:r>
+      <w:r>
+        <w:t>.</w:t>
+      </w:r>
+      <w:r>
+        <w:t>64</w:t>
+      </w:r>
+    </w:p>
+    <w:p>
+      <w:pPr>
+        <w:spacing w:line="360" w:lineRule="auto"/>
+      </w:pPr>
+      <w:r>
+        <w:t xml:space="preserve">Figura 7.5: Grafico </w:t>
+      </w:r>
+      <w:proofErr w:type="spellStart"/>
+      <w:r>
+        <w:t>Burndown</w:t>
+      </w:r>
+      <w:proofErr w:type="spellEnd"/>
+      <w:r>
+        <w:t>, segunda iteración</w:t>
+      </w:r>
+      <w:r>
+        <w:t>…………………………………………………</w:t>
+      </w:r>
+      <w:r>
+        <w:t>…</w:t>
+      </w:r>
+      <w:r>
+        <w:t>68</w:t>
+      </w:r>
+      <w:r>
+        <w:t xml:space="preserve"> </w:t>
+      </w:r>
+    </w:p>
+    <w:p>
+      <w:pPr>
+        <w:spacing w:line="360" w:lineRule="auto"/>
+      </w:pPr>
+      <w:r>
+        <w:t>Figura 8.1: Diseño de la base de datos para la tercera iteración</w:t>
+      </w:r>
+      <w:r>
+        <w:t>………………………………….</w:t>
+      </w:r>
+      <w:r>
+        <w:t>.</w:t>
+      </w:r>
+      <w:r>
         <w:t>71</w:t>
       </w:r>
     </w:p>
@@ -581,10 +526,7 @@
         <w:t>Figura 8.2: Diseño de la lista de complejos para dispositivos grandes</w:t>
       </w:r>
       <w:r>
-        <w:t>………………………</w:t>
-      </w:r>
-      <w:r>
-        <w:t>……</w:t>
+        <w:t>……………………………</w:t>
       </w:r>
       <w:r>
         <w:t>71</w:t>
@@ -601,10 +543,7 @@
         <w:t xml:space="preserve">Figura 8.3: Diseño de la lista de complejos para dispositivos pequeños </w:t>
       </w:r>
       <w:r>
-        <w:t>………………………</w:t>
-      </w:r>
-      <w:r>
-        <w:t>...</w:t>
+        <w:t>………………………...</w:t>
       </w:r>
       <w:r>
         <w:t>72</w:t>
@@ -618,10 +557,7 @@
         <w:t xml:space="preserve">Figura 8.4: Diseño de la interfaz de reportes para dispositivos grandes </w:t>
       </w:r>
       <w:r>
-        <w:t>…………………</w:t>
-      </w:r>
-      <w:r>
-        <w:t>……...</w:t>
+        <w:t>………………………...</w:t>
       </w:r>
       <w:r>
         <w:t>72</w:t>
@@ -635,10 +571,7 @@
         <w:t>Figura 8.5: Diseño de la interfaz de reportes para dispositivos pequeños</w:t>
       </w:r>
       <w:r>
-        <w:t>…………</w:t>
-      </w:r>
-      <w:r>
-        <w:t>…………….</w:t>
+        <w:t>……………………….</w:t>
       </w:r>
       <w:r>
         <w:t>73</w:t>
@@ -660,10 +593,7 @@
         <w:t xml:space="preserve"> de la tercera iteración</w:t>
       </w:r>
       <w:r>
-        <w:t>………………………………………</w:t>
-      </w:r>
-      <w:r>
-        <w:t>……….</w:t>
+        <w:t>……………………………………………….</w:t>
       </w:r>
       <w:r>
         <w:t>78</w:t>
@@ -677,101 +607,82 @@
         <w:t xml:space="preserve">Figura 9.1: Diseño de la base de datos para la cuarta iteración </w:t>
       </w:r>
       <w:r>
+        <w:t>…………………………………..</w:t>
+      </w:r>
+      <w:r>
+        <w:t>81</w:t>
+      </w:r>
+    </w:p>
+    <w:p>
+      <w:pPr>
+        <w:spacing w:line="360" w:lineRule="auto"/>
+      </w:pPr>
+      <w:r>
+        <w:t>Figura 9.2: Diseño de la interfaz de los reportes di</w:t>
+      </w:r>
+      <w:r>
+        <w:t>arios para dispositivos grandes…………….</w:t>
+      </w:r>
+      <w:r>
+        <w:t>81</w:t>
+      </w:r>
+    </w:p>
+    <w:p>
+      <w:pPr>
+        <w:spacing w:line="360" w:lineRule="auto"/>
+      </w:pPr>
+      <w:r>
+        <w:t>Figura 9.3: Diseño de la interfaz de los reportes dia</w:t>
+      </w:r>
+      <w:r>
+        <w:t>rios para dispositivos pequeños……….….</w:t>
+      </w:r>
+      <w:r>
+        <w:t>82</w:t>
+      </w:r>
+    </w:p>
+    <w:p>
+      <w:pPr>
+        <w:spacing w:line="360" w:lineRule="auto"/>
+      </w:pPr>
+      <w:r>
+        <w:t>Figura 9.4: Diseño de la interfaz de bús</w:t>
+      </w:r>
+      <w:r>
+        <w:t>queda para dispositivos grandes………………………..</w:t>
+      </w:r>
+      <w:r>
+        <w:t>82</w:t>
+      </w:r>
+    </w:p>
+    <w:p>
+      <w:pPr>
+        <w:spacing w:line="360" w:lineRule="auto"/>
+      </w:pPr>
+      <w:r>
+        <w:t>Figura 9.5: Diseño de la interfaz de búsq</w:t>
+      </w:r>
+      <w:r>
+        <w:t>ueda para dispositivos pequeños…………………….</w:t>
+      </w:r>
+      <w:r>
+        <w:t>.</w:t>
+      </w:r>
+      <w:r>
+        <w:t>83</w:t>
+      </w:r>
+    </w:p>
+    <w:p>
+      <w:pPr>
+        <w:spacing w:line="360" w:lineRule="auto"/>
+      </w:pPr>
+      <w:r>
+        <w:t xml:space="preserve">Figura 9.6: Diseño fluido de la interfaz de búsqueda mediante mapa </w:t>
+      </w:r>
+      <w:r>
         <w:t>……………………………</w:t>
       </w:r>
       <w:r>
-        <w:t>……..</w:t>
-      </w:r>
-      <w:r>
-        <w:t>81</w:t>
-      </w:r>
-    </w:p>
-    <w:p>
-      <w:pPr>
-        <w:spacing w:line="360" w:lineRule="auto"/>
-      </w:pPr>
-      <w:r>
-        <w:t>Figura 9.2: Diseño de la interfaz de los reportes di</w:t>
-      </w:r>
-      <w:r>
-        <w:t>arios para dispositivos grandes</w:t>
-      </w:r>
-      <w:r>
-        <w:t>……………</w:t>
-      </w:r>
-      <w:r>
-        <w:t>.</w:t>
-      </w:r>
-      <w:r>
-        <w:t>81</w:t>
-      </w:r>
-    </w:p>
-    <w:p>
-      <w:pPr>
-        <w:spacing w:line="360" w:lineRule="auto"/>
-      </w:pPr>
-      <w:r>
-        <w:t>Figura 9.3: Diseño de la interfaz de los reportes dia</w:t>
-      </w:r>
-      <w:r>
-        <w:t>rios para dispositivos pequeños</w:t>
-      </w:r>
-      <w:r>
-        <w:t>………</w:t>
-      </w:r>
-      <w:r>
-        <w:t>.</w:t>
-      </w:r>
-      <w:r>
-        <w:t>…</w:t>
-      </w:r>
-      <w:r>
-        <w:t>.</w:t>
-      </w:r>
-      <w:r>
-        <w:t>82</w:t>
-      </w:r>
-    </w:p>
-    <w:p>
-      <w:pPr>
-        <w:spacing w:line="360" w:lineRule="auto"/>
-      </w:pPr>
-      <w:r>
-        <w:t>Figura 9.4: Diseño de la interfaz de bús</w:t>
-      </w:r>
-      <w:r>
-        <w:t>queda para dispositivos grandes</w:t>
-      </w:r>
-      <w:r>
-        <w:t>………………………</w:t>
-      </w:r>
-      <w:r>
-        <w:t>..</w:t>
-      </w:r>
-      <w:r>
-        <w:t>82</w:t>
-      </w:r>
-    </w:p>
-    <w:p>
-      <w:pPr>
-        <w:spacing w:line="360" w:lineRule="auto"/>
-      </w:pPr>
-      <w:r>
-        <w:t>Figura 9.5: Diseño de la interfaz de búsq</w:t>
-      </w:r>
-      <w:r>
-        <w:t>ueda para dispositivos pequeños</w:t>
-      </w:r>
-      <w:r>
-        <w:t>……………………</w:t>
-      </w:r>
-      <w:r>
-        <w:t>.</w:t>
-      </w:r>
-      <w:r>
-        <w:t>.</w:t>
-      </w:r>
-      <w:r>
         <w:t>83</w:t>
       </w:r>
     </w:p>
@@ -780,23 +691,6 @@
         <w:spacing w:line="360" w:lineRule="auto"/>
       </w:pPr>
       <w:r>
-        <w:t xml:space="preserve">Figura 9.6: Diseño fluido de la interfaz de búsqueda mediante mapa </w:t>
-      </w:r>
-      <w:r>
-        <w:t>……………………</w:t>
-      </w:r>
-      <w:r>
-        <w:t>………</w:t>
-      </w:r>
-      <w:r>
-        <w:t>83</w:t>
-      </w:r>
-    </w:p>
-    <w:p>
-      <w:pPr>
-        <w:spacing w:line="360" w:lineRule="auto"/>
-      </w:pPr>
-      <w:r>
         <w:t xml:space="preserve">Figura 9.7: Grafico </w:t>
       </w:r>
       <w:proofErr w:type="spellStart"/>
@@ -808,10 +702,7 @@
         <w:t xml:space="preserve">, cuarta iteración </w:t>
       </w:r>
       <w:r>
-        <w:t>………………………………………</w:t>
-      </w:r>
-      <w:r>
-        <w:t>……………..</w:t>
+        <w:t>……………………………………………………..</w:t>
       </w:r>
       <w:r>
         <w:t>88</w:t>
@@ -2021,7 +1912,7 @@
 </file>
 
 <file path=customXml/itemProps1.xml><?xml version="1.0" encoding="utf-8"?>
-<ds:datastoreItem xmlns:ds="http://schemas.openxmlformats.org/officeDocument/2006/customXml" ds:itemID="{662C18C5-C875-496B-9AA6-82A50655164F}">
+<ds:datastoreItem xmlns:ds="http://schemas.openxmlformats.org/officeDocument/2006/customXml" ds:itemID="{8F3B4A1D-01CD-4BEC-9DD9-40AEA50D3732}">
   <ds:schemaRefs>
     <ds:schemaRef ds:uri="http://schemas.openxmlformats.org/officeDocument/2006/bibliography"/>
   </ds:schemaRefs>

</xml_diff>